<commit_message>
eFCR for DIP added
</commit_message>
<xml_diff>
--- a/template/mop_template.docx
+++ b/template/mop_template.docx
@@ -57,11 +57,7 @@
       </w:pPr>
       <w:r>
         <w:rPr/>
-        <w:t>${docTitle}</w:t>
-      </w:r>
-      <w:r>
-        <w:rPr/>
-        <w:t>:</w:t>
+        <w:t>${docTitle}:</w:t>
       </w:r>
     </w:p>
     <w:p>
@@ -4022,7 +4018,7 @@
                   <w14:checkedState w:val=""/>
                   <w14:uncheckedState w:val=""/>
                 </w14:checkbox>
-                <w:id w:val="283567235"/>
+                <w:id w:val="375215875"/>
               </w:sdtPr>
               <w:sdtContent>
                 <w:r>
@@ -4064,7 +4060,7 @@
                   <w14:checkedState w:val=""/>
                   <w14:uncheckedState w:val=""/>
                 </w14:checkbox>
-                <w:id w:val="538099642"/>
+                <w:id w:val="599860500"/>
               </w:sdtPr>
               <w:sdtContent>
                 <w:r>
@@ -4177,7 +4173,7 @@
                   <w14:checkedState w:val=""/>
                   <w14:uncheckedState w:val=""/>
                 </w14:checkbox>
-                <w:id w:val="1484455322"/>
+                <w:id w:val="302521400"/>
               </w:sdtPr>
               <w:sdtContent>
                 <w:r>
@@ -4219,7 +4215,7 @@
                   <w14:checkedState w:val=""/>
                   <w14:uncheckedState w:val=""/>
                 </w14:checkbox>
-                <w:id w:val="220904450"/>
+                <w:id w:val="1016956599"/>
               </w:sdtPr>
               <w:sdtContent>
                 <w:r>
@@ -4381,7 +4377,7 @@
                   <w14:checkedState w:val=""/>
                   <w14:uncheckedState w:val=""/>
                 </w14:checkbox>
-                <w:id w:val="757398305"/>
+                <w:id w:val="1198739245"/>
               </w:sdtPr>
               <w:sdtContent>
                 <w:r>
@@ -4527,7 +4523,7 @@
                   <w14:checkedState w:val=""/>
                   <w14:uncheckedState w:val=""/>
                 </w14:checkbox>
-                <w:id w:val="1281243432"/>
+                <w:id w:val="1077971664"/>
               </w:sdtPr>
               <w:sdtContent>
                 <w:r>
@@ -4677,7 +4673,7 @@
                   <w14:checkedState w:val=""/>
                   <w14:uncheckedState w:val=""/>
                 </w14:checkbox>
-                <w:id w:val="190720005"/>
+                <w:id w:val="1702707670"/>
               </w:sdtPr>
               <w:sdtContent>
                 <w:r>
@@ -4833,7 +4829,7 @@
                   <w14:checkedState w:val=""/>
                   <w14:uncheckedState w:val=""/>
                 </w14:checkbox>
-                <w:id w:val="335149900"/>
+                <w:id w:val="1934734673"/>
               </w:sdtPr>
               <w:sdtContent>
                 <w:r>
@@ -4957,7 +4953,7 @@
                   <w14:checkedState w:val=""/>
                   <w14:uncheckedState w:val=""/>
                 </w14:checkbox>
-                <w:id w:val="1540482906"/>
+                <w:id w:val="524398987"/>
               </w:sdtPr>
               <w:sdtContent>
                 <w:r>
@@ -4990,7 +4986,7 @@
                 <w14:checkedState w:val=""/>
                 <w14:uncheckedState w:val=""/>
               </w14:checkbox>
-              <w:id w:val="856141115"/>
+              <w:id w:val="289194844"/>
             </w:sdtPr>
             <w:sdtContent>
               <w:p>
@@ -5099,7 +5095,7 @@
                 <w14:checkedState w:val=""/>
                 <w14:uncheckedState w:val=""/>
               </w14:checkbox>
-              <w:id w:val="1755935116"/>
+              <w:id w:val="1576428690"/>
             </w:sdtPr>
             <w:sdtContent>
               <w:p>
@@ -5141,7 +5137,7 @@
                 <w14:checkedState w:val=""/>
                 <w14:uncheckedState w:val=""/>
               </w14:checkbox>
-              <w:id w:val="1925806339"/>
+              <w:id w:val="1990986736"/>
             </w:sdtPr>
             <w:sdtContent>
               <w:p>
@@ -5285,7 +5281,7 @@
                 <w14:checkedState w:val=""/>
                 <w14:uncheckedState w:val=""/>
               </w14:checkbox>
-              <w:id w:val="378135513"/>
+              <w:id w:val="918226612"/>
             </w:sdtPr>
             <w:sdtContent>
               <w:p>
@@ -5439,7 +5435,7 @@
                   <w14:checkedState w:val=""/>
                   <w14:uncheckedState w:val=""/>
                 </w14:checkbox>
-                <w:id w:val="1871177101"/>
+                <w:id w:val="1571512958"/>
               </w:sdtPr>
               <w:sdtContent>
                 <w:r>
@@ -5550,7 +5546,7 @@
                 <w14:checkedState w:val=""/>
                 <w14:uncheckedState w:val=""/>
               </w14:checkbox>
-              <w:id w:val="2107339376"/>
+              <w:id w:val="715315962"/>
             </w:sdtPr>
             <w:sdtContent>
               <w:p>
@@ -5592,7 +5588,7 @@
                 <w14:checkedState w:val=""/>
                 <w14:uncheckedState w:val=""/>
               </w14:checkbox>
-              <w:id w:val="669316773"/>
+              <w:id w:val="1265647746"/>
             </w:sdtPr>
             <w:sdtContent>
               <w:p>
@@ -5714,7 +5710,7 @@
                   <w14:checkedState w:val=""/>
                   <w14:uncheckedState w:val=""/>
                 </w14:checkbox>
-                <w:id w:val="1725286690"/>
+                <w:id w:val="1304997187"/>
               </w:sdtPr>
               <w:sdtContent>
                 <w:r>
@@ -5747,7 +5743,7 @@
                 <w14:checkedState w:val=""/>
                 <w14:uncheckedState w:val=""/>
               </w14:checkbox>
-              <w:id w:val="2094404950"/>
+              <w:id w:val="745113337"/>
             </w:sdtPr>
             <w:sdtContent>
               <w:p>
@@ -5883,7 +5879,7 @@
                 <w14:checkedState w:val=""/>
                 <w14:uncheckedState w:val=""/>
               </w14:checkbox>
-              <w:id w:val="275374945"/>
+              <w:id w:val="1918501323"/>
             </w:sdtPr>
             <w:sdtContent>
               <w:p>
@@ -10964,31 +10960,31 @@
         </w:numPr>
         <w:rPr/>
       </w:pPr>
-      <w:bookmarkStart w:id="15" w:name="_Toc42256002"/>
-      <w:bookmarkStart w:id="16" w:name="_Toc36813237"/>
-      <w:bookmarkStart w:id="17" w:name="_Toc40351814"/>
-      <w:bookmarkStart w:id="18" w:name="_Toc36813235"/>
-      <w:bookmarkStart w:id="19" w:name="_Toc36813236"/>
-      <w:bookmarkStart w:id="20" w:name="_Toc36811558"/>
-      <w:bookmarkStart w:id="21" w:name="_Toc36811556"/>
-      <w:bookmarkStart w:id="22" w:name="_Toc40351815"/>
-      <w:bookmarkStart w:id="23" w:name="_Toc36811557"/>
-      <w:bookmarkStart w:id="24" w:name="_Toc40351813"/>
+      <w:bookmarkStart w:id="15" w:name="_Toc42256000"/>
+      <w:bookmarkStart w:id="16" w:name="_Toc37158644"/>
+      <w:bookmarkStart w:id="17" w:name="_Toc36813181"/>
+      <w:bookmarkStart w:id="18" w:name="_Toc40351813"/>
+      <w:bookmarkStart w:id="19" w:name="_Toc36811557"/>
+      <w:bookmarkStart w:id="20" w:name="_Toc36811556"/>
+      <w:bookmarkStart w:id="21" w:name="_Toc36813236"/>
+      <w:bookmarkStart w:id="22" w:name="_Toc40351814"/>
+      <w:bookmarkStart w:id="23" w:name="_Toc36813237"/>
+      <w:bookmarkStart w:id="24" w:name="_Toc42256002"/>
       <w:bookmarkStart w:id="25" w:name="_Toc37158643"/>
       <w:bookmarkStart w:id="26" w:name="_Toc42509397"/>
-      <w:bookmarkStart w:id="27" w:name="_Toc36813181"/>
+      <w:bookmarkStart w:id="27" w:name="_Toc36811045"/>
       <w:bookmarkStart w:id="28" w:name="_Toc36811503"/>
-      <w:bookmarkStart w:id="29" w:name="_Toc42256001"/>
-      <w:bookmarkStart w:id="30" w:name="_Toc36813180"/>
-      <w:bookmarkStart w:id="31" w:name="_Toc37158645"/>
-      <w:bookmarkStart w:id="32" w:name="_Toc36811047"/>
-      <w:bookmarkStart w:id="33" w:name="_Toc37158644"/>
-      <w:bookmarkStart w:id="34" w:name="_Toc36811501"/>
-      <w:bookmarkStart w:id="35" w:name="_Toc42256000"/>
-      <w:bookmarkStart w:id="36" w:name="_Toc36811045"/>
-      <w:bookmarkStart w:id="37" w:name="_Toc36813179"/>
-      <w:bookmarkStart w:id="38" w:name="_Toc36811046"/>
-      <w:bookmarkStart w:id="39" w:name="_Toc36811502"/>
+      <w:bookmarkStart w:id="29" w:name="_Toc40351815"/>
+      <w:bookmarkStart w:id="30" w:name="_Toc36813235"/>
+      <w:bookmarkStart w:id="31" w:name="_Toc42256001"/>
+      <w:bookmarkStart w:id="32" w:name="_Toc36811502"/>
+      <w:bookmarkStart w:id="33" w:name="_Toc36811046"/>
+      <w:bookmarkStart w:id="34" w:name="_Toc36813179"/>
+      <w:bookmarkStart w:id="35" w:name="_Toc36811501"/>
+      <w:bookmarkStart w:id="36" w:name="_Toc36811047"/>
+      <w:bookmarkStart w:id="37" w:name="_Toc37158645"/>
+      <w:bookmarkStart w:id="38" w:name="_Toc36813180"/>
+      <w:bookmarkStart w:id="39" w:name="_Toc36811558"/>
       <w:bookmarkEnd w:id="15"/>
       <w:bookmarkEnd w:id="16"/>
       <w:bookmarkEnd w:id="17"/>
@@ -11295,16 +11291,16 @@
         </w:numPr>
         <w:rPr/>
       </w:pPr>
-      <w:bookmarkStart w:id="40" w:name="_Toc42256004"/>
+      <w:bookmarkStart w:id="40" w:name="_Toc37158647"/>
       <w:bookmarkStart w:id="41" w:name="_Toc42509398"/>
-      <w:bookmarkStart w:id="42" w:name="_Toc36807182"/>
-      <w:bookmarkStart w:id="43" w:name="_Toc36811560"/>
-      <w:bookmarkStart w:id="44" w:name="_Toc36811049"/>
+      <w:bookmarkStart w:id="42" w:name="_Toc40351817"/>
+      <w:bookmarkStart w:id="43" w:name="_Toc42256004"/>
+      <w:bookmarkStart w:id="44" w:name="_Toc36807182"/>
       <w:bookmarkStart w:id="45" w:name="_Toc36811505"/>
-      <w:bookmarkStart w:id="46" w:name="_Toc36813183"/>
-      <w:bookmarkStart w:id="47" w:name="_Toc37158647"/>
-      <w:bookmarkStart w:id="48" w:name="_Toc40351817"/>
-      <w:bookmarkStart w:id="49" w:name="_Toc36813239"/>
+      <w:bookmarkStart w:id="46" w:name="_Toc36811049"/>
+      <w:bookmarkStart w:id="47" w:name="_Toc36813239"/>
+      <w:bookmarkStart w:id="48" w:name="_Toc36813183"/>
+      <w:bookmarkStart w:id="49" w:name="_Toc36811560"/>
       <w:bookmarkEnd w:id="40"/>
       <w:bookmarkEnd w:id="42"/>
       <w:bookmarkEnd w:id="43"/>
@@ -11521,71 +11517,71 @@
         </w:numPr>
         <w:rPr/>
       </w:pPr>
-      <w:bookmarkStart w:id="51" w:name="_Toc40351825"/>
-      <w:bookmarkStart w:id="52" w:name="_Toc36813257"/>
+      <w:bookmarkStart w:id="51" w:name="_Toc42256026"/>
+      <w:bookmarkStart w:id="52" w:name="_Toc36811578"/>
       <w:bookmarkStart w:id="53" w:name="_Toc42509401"/>
-      <w:bookmarkStart w:id="54" w:name="_Toc37158655"/>
-      <w:bookmarkStart w:id="55" w:name="_Toc36813192"/>
+      <w:bookmarkStart w:id="54" w:name="_Toc36811071"/>
+      <w:bookmarkStart w:id="55" w:name="_Toc36813245"/>
       <w:bookmarkStart w:id="56" w:name="_Toc36813205"/>
-      <w:bookmarkStart w:id="57" w:name="_Toc36811509"/>
-      <w:bookmarkStart w:id="58" w:name="_Toc36813245"/>
-      <w:bookmarkStart w:id="59" w:name="_Toc36811566"/>
-      <w:bookmarkStart w:id="60" w:name="_Toc42256013"/>
-      <w:bookmarkStart w:id="61" w:name="_Toc36813246"/>
-      <w:bookmarkStart w:id="62" w:name="_Toc36811523"/>
-      <w:bookmarkStart w:id="63" w:name="_Toc42256022"/>
-      <w:bookmarkStart w:id="64" w:name="_Toc36813201"/>
-      <w:bookmarkStart w:id="65" w:name="_Toc42256026"/>
+      <w:bookmarkStart w:id="57" w:name="_Toc36813192"/>
+      <w:bookmarkStart w:id="58" w:name="_Toc37158655"/>
+      <w:bookmarkStart w:id="59" w:name="_Toc36813246"/>
+      <w:bookmarkStart w:id="60" w:name="_Toc40351825"/>
+      <w:bookmarkStart w:id="61" w:name="_Toc36811509"/>
+      <w:bookmarkStart w:id="62" w:name="_Toc42256013"/>
+      <w:bookmarkStart w:id="63" w:name="_Toc36811523"/>
+      <w:bookmarkStart w:id="64" w:name="_Toc42256022"/>
+      <w:bookmarkStart w:id="65" w:name="_Toc36813261"/>
       <w:bookmarkStart w:id="66" w:name="_Toc36811514"/>
-      <w:bookmarkStart w:id="67" w:name="_Toc36811071"/>
-      <w:bookmarkStart w:id="68" w:name="_Toc36811527"/>
-      <w:bookmarkStart w:id="69" w:name="_Toc37158652"/>
-      <w:bookmarkStart w:id="70" w:name="_Toc37158665"/>
-      <w:bookmarkStart w:id="71" w:name="_Toc42256012"/>
-      <w:bookmarkStart w:id="72" w:name="_Toc37158656"/>
-      <w:bookmarkStart w:id="73" w:name="_Toc36811564"/>
-      <w:bookmarkStart w:id="74" w:name="_Toc40351835"/>
-      <w:bookmarkStart w:id="75" w:name="_Toc36811582"/>
-      <w:bookmarkStart w:id="76" w:name="_Toc36811058"/>
-      <w:bookmarkStart w:id="77" w:name="_Toc36813189"/>
-      <w:bookmarkStart w:id="78" w:name="_Toc36811055"/>
-      <w:bookmarkStart w:id="79" w:name="_Toc40351839"/>
-      <w:bookmarkStart w:id="80" w:name="_Toc36811513"/>
-      <w:bookmarkStart w:id="81" w:name="_Toc36813261"/>
-      <w:bookmarkStart w:id="82" w:name="_Toc36811578"/>
-      <w:bookmarkStart w:id="83" w:name="_Toc40351826"/>
-      <w:bookmarkStart w:id="84" w:name="_Toc36813248"/>
-      <w:bookmarkStart w:id="85" w:name="_Toc36811567"/>
-      <w:bookmarkStart w:id="86" w:name="_Toc40351824"/>
-      <w:bookmarkStart w:id="87" w:name="_Toc37158653"/>
-      <w:bookmarkStart w:id="88" w:name="_Toc36811569"/>
-      <w:bookmarkStart w:id="89" w:name="_Toc36811056"/>
-      <w:bookmarkStart w:id="90" w:name="_Toc36813244"/>
-      <w:bookmarkStart w:id="91" w:name="_Toc37158654"/>
-      <w:bookmarkStart w:id="92" w:name="_Toc36813247"/>
-      <w:bookmarkStart w:id="93" w:name="_Toc40351823"/>
-      <w:bookmarkStart w:id="94" w:name="_Toc42256008"/>
-      <w:bookmarkStart w:id="95" w:name="_Toc40351822"/>
-      <w:bookmarkStart w:id="96" w:name="_Toc42256011"/>
-      <w:bookmarkStart w:id="97" w:name="_Toc36811510"/>
-      <w:bookmarkStart w:id="98" w:name="_Toc36811512"/>
-      <w:bookmarkStart w:id="99" w:name="_Toc36813191"/>
-      <w:bookmarkStart w:id="100" w:name="_Toc36811057"/>
-      <w:bookmarkStart w:id="101" w:name="_Toc42256009"/>
-      <w:bookmarkStart w:id="102" w:name="_Toc36813188"/>
-      <w:bookmarkStart w:id="103" w:name="_Toc36813187"/>
-      <w:bookmarkStart w:id="104" w:name="_Toc40351821"/>
-      <w:bookmarkStart w:id="105" w:name="_Toc36811053"/>
-      <w:bookmarkStart w:id="106" w:name="_Toc36811067"/>
-      <w:bookmarkStart w:id="107" w:name="_Toc36811565"/>
-      <w:bookmarkStart w:id="108" w:name="_Toc36813243"/>
-      <w:bookmarkStart w:id="109" w:name="_Toc37158669"/>
-      <w:bookmarkStart w:id="110" w:name="_Toc36811511"/>
-      <w:bookmarkStart w:id="111" w:name="_Toc37158651"/>
-      <w:bookmarkStart w:id="112" w:name="_Toc36811568"/>
-      <w:bookmarkStart w:id="113" w:name="_Toc42256010"/>
-      <w:bookmarkStart w:id="114" w:name="_Toc36811054"/>
-      <w:bookmarkStart w:id="115" w:name="_Toc36813190"/>
+      <w:bookmarkStart w:id="67" w:name="_Toc36811527"/>
+      <w:bookmarkStart w:id="68" w:name="_Toc36811511"/>
+      <w:bookmarkStart w:id="69" w:name="_Toc36811566"/>
+      <w:bookmarkStart w:id="70" w:name="_Toc36813201"/>
+      <w:bookmarkStart w:id="71" w:name="_Toc40351826"/>
+      <w:bookmarkStart w:id="72" w:name="_Toc37158652"/>
+      <w:bookmarkStart w:id="73" w:name="_Toc37158665"/>
+      <w:bookmarkStart w:id="74" w:name="_Toc42256012"/>
+      <w:bookmarkStart w:id="75" w:name="_Toc37158656"/>
+      <w:bookmarkStart w:id="76" w:name="_Toc40351835"/>
+      <w:bookmarkStart w:id="77" w:name="_Toc36811513"/>
+      <w:bookmarkStart w:id="78" w:name="_Toc40351839"/>
+      <w:bookmarkStart w:id="79" w:name="_Toc36811055"/>
+      <w:bookmarkStart w:id="80" w:name="_Toc36811058"/>
+      <w:bookmarkStart w:id="81" w:name="_Toc36811582"/>
+      <w:bookmarkStart w:id="82" w:name="_Toc36813189"/>
+      <w:bookmarkStart w:id="83" w:name="_Toc36811056"/>
+      <w:bookmarkStart w:id="84" w:name="_Toc36811067"/>
+      <w:bookmarkStart w:id="85" w:name="_Toc36811564"/>
+      <w:bookmarkStart w:id="86" w:name="_Toc42256011"/>
+      <w:bookmarkStart w:id="87" w:name="_Toc36811510"/>
+      <w:bookmarkStart w:id="88" w:name="_Toc36811512"/>
+      <w:bookmarkStart w:id="89" w:name="_Toc42256008"/>
+      <w:bookmarkStart w:id="90" w:name="_Toc37158654"/>
+      <w:bookmarkStart w:id="91" w:name="_Toc36813244"/>
+      <w:bookmarkStart w:id="92" w:name="_Toc36813191"/>
+      <w:bookmarkStart w:id="93" w:name="_Toc36811569"/>
+      <w:bookmarkStart w:id="94" w:name="_Toc36811057"/>
+      <w:bookmarkStart w:id="95" w:name="_Toc40351824"/>
+      <w:bookmarkStart w:id="96" w:name="_Toc37158653"/>
+      <w:bookmarkStart w:id="97" w:name="_Toc36813188"/>
+      <w:bookmarkStart w:id="98" w:name="_Toc36811567"/>
+      <w:bookmarkStart w:id="99" w:name="_Toc36813257"/>
+      <w:bookmarkStart w:id="100" w:name="_Toc36813190"/>
+      <w:bookmarkStart w:id="101" w:name="_Toc36813248"/>
+      <w:bookmarkStart w:id="102" w:name="_Toc42256009"/>
+      <w:bookmarkStart w:id="103" w:name="_Toc40351822"/>
+      <w:bookmarkStart w:id="104" w:name="_Toc36811054"/>
+      <w:bookmarkStart w:id="105" w:name="_Toc42256010"/>
+      <w:bookmarkStart w:id="106" w:name="_Toc36811568"/>
+      <w:bookmarkStart w:id="107" w:name="_Toc37158651"/>
+      <w:bookmarkStart w:id="108" w:name="_Toc36813247"/>
+      <w:bookmarkStart w:id="109" w:name="_Toc36813243"/>
+      <w:bookmarkStart w:id="110" w:name="_Toc36813187"/>
+      <w:bookmarkStart w:id="111" w:name="_Toc40351823"/>
+      <w:bookmarkStart w:id="112" w:name="_Toc40351821"/>
+      <w:bookmarkStart w:id="113" w:name="_Toc36811053"/>
+      <w:bookmarkStart w:id="114" w:name="_Toc36811565"/>
+      <w:bookmarkStart w:id="115" w:name="_Toc37158669"/>
       <w:bookmarkEnd w:id="51"/>
       <w:bookmarkEnd w:id="52"/>
       <w:bookmarkEnd w:id="54"/>
@@ -13235,7 +13231,7 @@
             <v:imagedata r:id="rId7" o:title=""/>
             <w10:wrap type="square"/>
           </v:shape>
-          <o:OLEObject Type="Embed" ProgID="Word.Document.12" ShapeID="ole_rId6" DrawAspect="Icon" ObjectID="_946766187" r:id="rId6"/>
+          <o:OLEObject Type="Embed" ProgID="Word.Document.12" ShapeID="ole_rId6" DrawAspect="Icon" ObjectID="_219292334" r:id="rId6"/>
         </w:object>
       </w:r>
     </w:p>
@@ -16193,10 +16189,10 @@
         </w:numPr>
         <w:rPr/>
       </w:pPr>
-      <w:bookmarkStart w:id="129" w:name="_Toc37158683"/>
+      <w:bookmarkStart w:id="129" w:name="_Toc42509415"/>
       <w:bookmarkStart w:id="130" w:name="_Toc36813275"/>
-      <w:bookmarkStart w:id="131" w:name="_Toc42509415"/>
-      <w:bookmarkStart w:id="132" w:name="_Toc40351854"/>
+      <w:bookmarkStart w:id="131" w:name="_Toc40351854"/>
+      <w:bookmarkStart w:id="132" w:name="_Toc37158683"/>
       <w:r>
         <w:rPr>
           <w:bCs/>
@@ -17854,7 +17850,7 @@
     </w:r>
     <w:r>
       <w:rPr/>
-      <w:t>14</w:t>
+      <w:t>9</w:t>
     </w:r>
     <w:r>
       <w:rPr/>

</xml_diff>